<commit_message>
review and add notes
</commit_message>
<xml_diff>
--- a/笔记/chapter04 虚拟机性能监控与故障处理工具.docx
+++ b/笔记/chapter04 虚拟机性能监控与故障处理工具.docx
@@ -197,11 +197,6 @@
     </w:p>
     <w:p/>
     <w:p>
-      <w:pPr>
-        <w:rPr>
-          <w:rFonts w:hint="eastAsia"/>
-        </w:rPr>
-      </w:pPr>
       <w:r>
         <w:t>Jdk</w:t>
       </w:r>
@@ -536,11 +531,6 @@
     <w:p/>
     <w:p/>
     <w:p>
-      <w:pPr>
-        <w:rPr>
-          <w:rFonts w:hint="eastAsia"/>
-        </w:rPr>
-      </w:pPr>
       <w:r>
         <w:t>Jps</w:t>
       </w:r>
@@ -576,11 +566,6 @@
       </w:r>
     </w:p>
     <w:p>
-      <w:pPr>
-        <w:rPr>
-          <w:rFonts w:hint="eastAsia"/>
-        </w:rPr>
-      </w:pPr>
       <w:r>
         <w:rPr>
           <w:rFonts w:hint="eastAsia"/>
@@ -594,13 +579,7 @@
         <w:t>jsp  [options]  [hostid]</w:t>
       </w:r>
     </w:p>
-    <w:p>
-      <w:pPr>
-        <w:rPr>
-          <w:rFonts w:hint="eastAsia"/>
-        </w:rPr>
-      </w:pPr>
-    </w:p>
+    <w:p/>
     <w:p>
       <w:r>
         <w:t>C:\Users\</w:t>
@@ -636,28 +615,12 @@
       </w:r>
     </w:p>
     <w:p>
-      <w:pPr>
-        <w:rPr>
-          <w:rFonts w:hint="eastAsia"/>
-        </w:rPr>
-      </w:pPr>
       <w:r>
         <w:t>6972 com.test.jvm_study.Main</w:t>
       </w:r>
     </w:p>
-    <w:p>
-      <w:pPr>
-        <w:rPr>
-          <w:rFonts w:hint="eastAsia"/>
-        </w:rPr>
-      </w:pPr>
-    </w:p>
-    <w:p>
-      <w:pPr>
-        <w:rPr>
-          <w:rFonts w:hint="eastAsia"/>
-        </w:rPr>
-      </w:pPr>
+    <w:p/>
+    <w:p>
       <w:r>
         <w:t>J</w:t>
       </w:r>
@@ -729,11 +692,6 @@
       </w:r>
     </w:p>
     <w:p>
-      <w:pPr>
-        <w:rPr>
-          <w:rFonts w:hint="eastAsia"/>
-        </w:rPr>
-      </w:pPr>
       <w:r>
         <w:rPr>
           <w:rFonts w:hint="eastAsia"/>
@@ -748,11 +706,6 @@
       </w:r>
     </w:p>
     <w:p>
-      <w:pPr>
-        <w:rPr>
-          <w:rFonts w:hint="eastAsia"/>
-        </w:rPr>
-      </w:pPr>
       <w:r>
         <w:rPr>
           <w:rFonts w:hint="eastAsia"/>
@@ -814,28 +767,12 @@
       </w:r>
     </w:p>
     <w:p>
-      <w:pPr>
-        <w:rPr>
-          <w:rFonts w:hint="eastAsia"/>
-        </w:rPr>
-      </w:pPr>
       <w:r>
         <w:t>6972</w:t>
       </w:r>
     </w:p>
-    <w:p>
-      <w:pPr>
-        <w:rPr>
-          <w:rFonts w:hint="eastAsia"/>
-        </w:rPr>
-      </w:pPr>
-    </w:p>
-    <w:p>
-      <w:pPr>
-        <w:rPr>
-          <w:rFonts w:hint="eastAsia"/>
-        </w:rPr>
-      </w:pPr>
+    <w:p/>
+    <w:p>
       <w:r>
         <w:rPr>
           <w:rFonts w:hint="eastAsia"/>
@@ -876,35 +813,13 @@
       </w:r>
     </w:p>
     <w:p>
-      <w:pPr>
-        <w:rPr>
-          <w:rFonts w:hint="eastAsia"/>
-        </w:rPr>
-      </w:pPr>
       <w:r>
         <w:t>6972 Main</w:t>
       </w:r>
     </w:p>
-    <w:p>
-      <w:pPr>
-        <w:rPr>
-          <w:rFonts w:hint="eastAsia"/>
-        </w:rPr>
-      </w:pPr>
-    </w:p>
-    <w:p>
-      <w:pPr>
-        <w:rPr>
-          <w:rFonts w:hint="eastAsia"/>
-        </w:rPr>
-      </w:pPr>
-    </w:p>
-    <w:p>
-      <w:pPr>
-        <w:rPr>
-          <w:rFonts w:hint="eastAsia"/>
-        </w:rPr>
-      </w:pPr>
+    <w:p/>
+    <w:p/>
+    <w:p>
       <w:r>
         <w:rPr>
           <w:rFonts w:hint="eastAsia"/>
@@ -972,28 +887,12 @@
       </w:r>
     </w:p>
     <w:p>
-      <w:pPr>
-        <w:rPr>
-          <w:rFonts w:hint="eastAsia"/>
-        </w:rPr>
-      </w:pPr>
       <w:r>
         <w:t>6972 com.test.jvm_study.Main</w:t>
       </w:r>
     </w:p>
-    <w:p>
-      <w:pPr>
-        <w:rPr>
-          <w:rFonts w:hint="eastAsia"/>
-        </w:rPr>
-      </w:pPr>
-    </w:p>
-    <w:p>
-      <w:pPr>
-        <w:rPr>
-          <w:rFonts w:hint="eastAsia"/>
-        </w:rPr>
-      </w:pPr>
+    <w:p/>
+    <w:p>
       <w:r>
         <w:rPr>
           <w:rFonts w:hint="eastAsia"/>
@@ -1057,11 +956,6 @@
     <w:p/>
     <w:p/>
     <w:p>
-      <w:pPr>
-        <w:rPr>
-          <w:rFonts w:hint="eastAsia"/>
-        </w:rPr>
-      </w:pPr>
       <w:r>
         <w:t>J</w:t>
       </w:r>
@@ -1109,11 +1003,6 @@
       </w:r>
     </w:p>
     <w:p>
-      <w:pPr>
-        <w:rPr>
-          <w:rFonts w:hint="eastAsia"/>
-        </w:rPr>
-      </w:pPr>
       <w:r>
         <w:rPr>
           <w:rFonts w:hint="eastAsia"/>
@@ -1128,11 +1017,6 @@
       </w:r>
     </w:p>
     <w:p>
-      <w:pPr>
-        <w:rPr>
-          <w:rFonts w:hint="eastAsia"/>
-        </w:rPr>
-      </w:pPr>
       <w:r>
         <w:t>如果是本地虚拟机进程</w:t>
       </w:r>
@@ -1195,11 +1079,6 @@
       </w:r>
     </w:p>
     <w:p>
-      <w:pPr>
-        <w:rPr>
-          <w:rFonts w:hint="eastAsia"/>
-        </w:rPr>
-      </w:pPr>
       <w:r>
         <w:rPr>
           <w:rFonts w:hint="eastAsia"/>
@@ -1208,11 +1087,6 @@
       </w:r>
     </w:p>
     <w:p>
-      <w:pPr>
-        <w:rPr>
-          <w:rFonts w:hint="eastAsia"/>
-        </w:rPr>
-      </w:pPr>
       <w:r>
         <w:rPr>
           <w:rFonts w:hint="eastAsia"/>
@@ -1244,24 +1118,13 @@
         <w:t>指明查询间隔和查询次数，如果省略这两个参数则只会查询一次。</w:t>
       </w:r>
     </w:p>
-    <w:p>
-      <w:pPr>
-        <w:rPr>
-          <w:rFonts w:hint="eastAsia"/>
-        </w:rPr>
-      </w:pPr>
-    </w:p>
-    <w:p>
-      <w:pPr>
-        <w:rPr>
-          <w:rFonts w:hint="eastAsia"/>
-        </w:rPr>
-      </w:pPr>
-      <w:r>
-        <w:rPr>
-          <w:rFonts w:hint="eastAsia"/>
-        </w:rPr>
-        <w:t>选型</w:t>
+    <w:p/>
+    <w:p>
+      <w:r>
+        <w:rPr>
+          <w:rFonts w:hint="eastAsia"/>
+        </w:rPr>
+        <w:t>选项</w:t>
       </w:r>
       <w:r>
         <w:rPr>
@@ -1289,11 +1152,6 @@
       </w:r>
     </w:p>
     <w:p>
-      <w:pPr>
-        <w:rPr>
-          <w:rFonts w:hint="eastAsia"/>
-        </w:rPr>
-      </w:pPr>
       <w:r>
         <w:rPr>
           <w:rFonts w:hint="eastAsia"/>
@@ -1308,11 +1166,6 @@
       </w:r>
     </w:p>
     <w:p>
-      <w:pPr>
-        <w:rPr>
-          <w:rFonts w:hint="eastAsia"/>
-        </w:rPr>
-      </w:pPr>
       <w:r>
         <w:rPr>
           <w:rFonts w:hint="eastAsia"/>
@@ -1375,11 +1228,6 @@
       </w:r>
     </w:p>
     <w:p>
-      <w:pPr>
-        <w:rPr>
-          <w:rFonts w:hint="eastAsia"/>
-        </w:rPr>
-      </w:pPr>
       <w:r>
         <w:rPr>
           <w:rFonts w:hint="eastAsia"/>
@@ -1418,11 +1266,6 @@
       </w:r>
     </w:p>
     <w:p>
-      <w:pPr>
-        <w:rPr>
-          <w:rFonts w:hint="eastAsia"/>
-        </w:rPr>
-      </w:pPr>
       <w:r>
         <w:rPr>
           <w:rFonts w:hint="eastAsia"/>
@@ -1449,11 +1292,6 @@
       </w:r>
     </w:p>
     <w:p>
-      <w:pPr>
-        <w:rPr>
-          <w:rFonts w:hint="eastAsia"/>
-        </w:rPr>
-      </w:pPr>
       <w:r>
         <w:rPr>
           <w:rFonts w:hint="eastAsia"/>
@@ -1492,11 +1330,6 @@
       </w:r>
     </w:p>
     <w:p>
-      <w:pPr>
-        <w:rPr>
-          <w:rFonts w:hint="eastAsia"/>
-        </w:rPr>
-      </w:pPr>
       <w:r>
         <w:rPr>
           <w:rFonts w:hint="eastAsia"/>
@@ -1523,11 +1356,6 @@
       </w:r>
     </w:p>
     <w:p>
-      <w:pPr>
-        <w:rPr>
-          <w:rFonts w:hint="eastAsia"/>
-        </w:rPr>
-      </w:pPr>
       <w:r>
         <w:rPr>
           <w:rFonts w:hint="eastAsia"/>
@@ -1554,11 +1382,6 @@
       </w:r>
     </w:p>
     <w:p>
-      <w:pPr>
-        <w:rPr>
-          <w:rFonts w:hint="eastAsia"/>
-        </w:rPr>
-      </w:pPr>
       <w:r>
         <w:rPr>
           <w:rFonts w:hint="eastAsia"/>
@@ -1611,11 +1434,6 @@
       </w:r>
     </w:p>
     <w:p>
-      <w:pPr>
-        <w:rPr>
-          <w:rFonts w:hint="eastAsia"/>
-        </w:rPr>
-      </w:pPr>
       <w:r>
         <w:rPr>
           <w:rFonts w:hint="eastAsia"/>
@@ -1639,11 +1457,6 @@
       </w:r>
     </w:p>
     <w:p>
-      <w:pPr>
-        <w:rPr>
-          <w:rFonts w:hint="eastAsia"/>
-        </w:rPr>
-      </w:pPr>
       <w:r>
         <w:rPr>
           <w:rFonts w:hint="eastAsia"/>
@@ -1670,11 +1483,6 @@
       </w:r>
     </w:p>
     <w:p>
-      <w:pPr>
-        <w:rPr>
-          <w:rFonts w:hint="eastAsia"/>
-        </w:rPr>
-      </w:pPr>
       <w:r>
         <w:rPr>
           <w:rFonts w:hint="eastAsia"/>
@@ -1700,20 +1508,9 @@
         <w:t>编译的方法</w:t>
       </w:r>
     </w:p>
-    <w:p>
-      <w:pPr>
-        <w:rPr>
-          <w:rFonts w:hint="eastAsia"/>
-        </w:rPr>
-      </w:pPr>
-    </w:p>
-    <w:p/>
-    <w:p>
-      <w:pPr>
-        <w:rPr>
-          <w:rFonts w:hint="eastAsia"/>
-        </w:rPr>
-      </w:pPr>
+    <w:p/>
+    <w:p/>
+    <w:p>
       <w:r>
         <w:t>Jinfo</w:t>
       </w:r>
@@ -1737,11 +1534,6 @@
       </w:r>
     </w:p>
     <w:p>
-      <w:pPr>
-        <w:rPr>
-          <w:rFonts w:hint="eastAsia"/>
-        </w:rPr>
-      </w:pPr>
       <w:r>
         <w:rPr>
           <w:rFonts w:hint="eastAsia"/>
@@ -1756,26 +1548,9 @@
         <w:t>jinfo  [option] pid</w:t>
       </w:r>
     </w:p>
-    <w:p>
-      <w:pPr>
-        <w:rPr>
-          <w:rFonts w:hint="eastAsia"/>
-        </w:rPr>
-      </w:pPr>
-    </w:p>
-    <w:p>
-      <w:pPr>
-        <w:rPr>
-          <w:rFonts w:hint="eastAsia"/>
-        </w:rPr>
-      </w:pPr>
-    </w:p>
-    <w:p>
-      <w:pPr>
-        <w:rPr>
-          <w:rFonts w:hint="eastAsia"/>
-        </w:rPr>
-      </w:pPr>
+    <w:p/>
+    <w:p/>
+    <w:p>
       <w:r>
         <w:t>J</w:t>
       </w:r>
@@ -1865,11 +1640,6 @@
       </w:r>
     </w:p>
     <w:p>
-      <w:pPr>
-        <w:rPr>
-          <w:rFonts w:hint="eastAsia"/>
-        </w:rPr>
-      </w:pPr>
       <w:r>
         <w:rPr>
           <w:rFonts w:hint="eastAsia"/>
@@ -1884,11 +1654,6 @@
       </w:r>
     </w:p>
     <w:p>
-      <w:pPr>
-        <w:rPr>
-          <w:rFonts w:hint="eastAsia"/>
-        </w:rPr>
-      </w:pPr>
       <w:r>
         <w:t>选项</w:t>
       </w:r>
@@ -1906,11 +1671,6 @@
       </w:r>
     </w:p>
     <w:p>
-      <w:pPr>
-        <w:rPr>
-          <w:rFonts w:hint="eastAsia"/>
-        </w:rPr>
-      </w:pPr>
       <w:r>
         <w:rPr>
           <w:rFonts w:hint="eastAsia"/>
@@ -1973,11 +1733,6 @@
       </w:r>
     </w:p>
     <w:p>
-      <w:pPr>
-        <w:rPr>
-          <w:rFonts w:hint="eastAsia"/>
-        </w:rPr>
-      </w:pPr>
       <w:r>
         <w:rPr>
           <w:rFonts w:hint="eastAsia"/>
@@ -2028,11 +1783,6 @@
       </w:r>
     </w:p>
     <w:p>
-      <w:pPr>
-        <w:rPr>
-          <w:rFonts w:hint="eastAsia"/>
-        </w:rPr>
-      </w:pPr>
       <w:r>
         <w:rPr>
           <w:rFonts w:hint="eastAsia"/>
@@ -2059,11 +1809,6 @@
       </w:r>
     </w:p>
     <w:p>
-      <w:pPr>
-        <w:rPr>
-          <w:rFonts w:hint="eastAsia"/>
-        </w:rPr>
-      </w:pPr>
       <w:r>
         <w:rPr>
           <w:rFonts w:hint="eastAsia"/>
@@ -2078,11 +1823,6 @@
       </w:r>
     </w:p>
     <w:p>
-      <w:pPr>
-        <w:rPr>
-          <w:rFonts w:hint="eastAsia"/>
-        </w:rPr>
-      </w:pPr>
       <w:r>
         <w:rPr>
           <w:rFonts w:hint="eastAsia"/>
@@ -2109,11 +1849,6 @@
       </w:r>
     </w:p>
     <w:p>
-      <w:pPr>
-        <w:rPr>
-          <w:rFonts w:hint="eastAsia"/>
-        </w:rPr>
-      </w:pPr>
       <w:r>
         <w:rPr>
           <w:rFonts w:hint="eastAsia"/>
@@ -2151,19 +1886,8 @@
         <w:t>快照</w:t>
       </w:r>
     </w:p>
-    <w:p>
-      <w:pPr>
-        <w:rPr>
-          <w:rFonts w:hint="eastAsia"/>
-        </w:rPr>
-      </w:pPr>
-    </w:p>
-    <w:p>
-      <w:pPr>
-        <w:rPr>
-          <w:rFonts w:hint="eastAsia"/>
-        </w:rPr>
-      </w:pPr>
+    <w:p/>
+    <w:p>
       <w:r>
         <w:t>J</w:t>
       </w:r>
@@ -2264,26 +1988,9 @@
         <w:t>文件。</w:t>
       </w:r>
     </w:p>
-    <w:p>
-      <w:pPr>
-        <w:rPr>
-          <w:rFonts w:hint="eastAsia"/>
-        </w:rPr>
-      </w:pPr>
-    </w:p>
-    <w:p>
-      <w:pPr>
-        <w:rPr>
-          <w:rFonts w:hint="eastAsia"/>
-        </w:rPr>
-      </w:pPr>
-    </w:p>
-    <w:p>
-      <w:pPr>
-        <w:rPr>
-          <w:rFonts w:hint="eastAsia"/>
-        </w:rPr>
-      </w:pPr>
+    <w:p/>
+    <w:p/>
+    <w:p>
       <w:r>
         <w:t>J</w:t>
       </w:r>
@@ -2331,11 +2038,6 @@
       </w:r>
     </w:p>
     <w:p>
-      <w:pPr>
-        <w:rPr>
-          <w:rFonts w:hint="eastAsia"/>
-        </w:rPr>
-      </w:pPr>
       <w:r>
         <w:rPr>
           <w:rFonts w:hint="eastAsia"/>
@@ -2343,19 +2045,8 @@
         <w:t>线程快照就是当前虚拟机内每一条线程正在执行的方法堆栈的集合，生成的快照的主要目的是定位线程出现长时间停顿的原因。</w:t>
       </w:r>
     </w:p>
-    <w:p>
-      <w:pPr>
-        <w:rPr>
-          <w:rFonts w:hint="eastAsia"/>
-        </w:rPr>
-      </w:pPr>
-    </w:p>
-    <w:p>
-      <w:pPr>
-        <w:rPr>
-          <w:rFonts w:hint="eastAsia"/>
-        </w:rPr>
-      </w:pPr>
+    <w:p/>
+    <w:p>
       <w:r>
         <w:rPr>
           <w:rFonts w:hint="eastAsia"/>
@@ -2376,11 +2067,6 @@
       </w:r>
     </w:p>
     <w:p>
-      <w:pPr>
-        <w:rPr>
-          <w:rFonts w:hint="eastAsia"/>
-        </w:rPr>
-      </w:pPr>
       <w:r>
         <w:rPr>
           <w:rFonts w:hint="eastAsia"/>
@@ -2395,11 +2081,6 @@
       </w:r>
     </w:p>
     <w:p>
-      <w:pPr>
-        <w:rPr>
-          <w:rFonts w:hint="eastAsia"/>
-        </w:rPr>
-      </w:pPr>
       <w:r>
         <w:rPr>
           <w:rFonts w:hint="eastAsia"/>
@@ -2420,11 +2101,6 @@
       </w:r>
     </w:p>
     <w:p>
-      <w:pPr>
-        <w:rPr>
-          <w:rFonts w:hint="eastAsia"/>
-        </w:rPr>
-      </w:pPr>
       <w:r>
         <w:rPr>
           <w:rFonts w:hint="eastAsia"/>
@@ -2439,11 +2115,6 @@
       </w:r>
     </w:p>
     <w:p>
-      <w:pPr>
-        <w:rPr>
-          <w:rFonts w:hint="eastAsia"/>
-        </w:rPr>
-      </w:pPr>
       <w:r>
         <w:rPr>
           <w:rFonts w:hint="eastAsia"/>
@@ -2458,11 +2129,6 @@
       </w:r>
     </w:p>
     <w:p>
-      <w:pPr>
-        <w:rPr>
-          <w:rFonts w:hint="eastAsia"/>
-        </w:rPr>
-      </w:pPr>
       <w:r>
         <w:rPr>
           <w:rFonts w:hint="eastAsia"/>
@@ -2488,19 +2154,8 @@
         <w:t>的堆栈</w:t>
       </w:r>
     </w:p>
-    <w:p>
-      <w:pPr>
-        <w:rPr>
-          <w:rFonts w:hint="eastAsia"/>
-        </w:rPr>
-      </w:pPr>
-    </w:p>
-    <w:p>
-      <w:pPr>
-        <w:rPr>
-          <w:rFonts w:hint="eastAsia"/>
-        </w:rPr>
-      </w:pPr>
+    <w:p/>
+    <w:p>
       <w:r>
         <w:t>J</w:t>
       </w:r>
@@ -2589,26 +2244,9 @@
         <w:t>。</w:t>
       </w:r>
     </w:p>
-    <w:p>
-      <w:pPr>
-        <w:rPr>
-          <w:rFonts w:hint="eastAsia"/>
-        </w:rPr>
-      </w:pPr>
-    </w:p>
-    <w:p>
-      <w:pPr>
-        <w:rPr>
-          <w:rFonts w:hint="eastAsia"/>
-        </w:rPr>
-      </w:pPr>
-    </w:p>
-    <w:p>
-      <w:pPr>
-        <w:rPr>
-          <w:rFonts w:hint="eastAsia"/>
-        </w:rPr>
-      </w:pPr>
+    <w:p/>
+    <w:p/>
+    <w:p>
       <w:r>
         <w:rPr>
           <w:rFonts w:hint="eastAsia"/>
@@ -2623,11 +2261,6 @@
       </w:r>
     </w:p>
     <w:p>
-      <w:pPr>
-        <w:rPr>
-          <w:rFonts w:hint="eastAsia"/>
-        </w:rPr>
-      </w:pPr>
       <w:r>
         <w:rPr>
           <w:rFonts w:hint="eastAsia"/>
@@ -2654,11 +2287,6 @@
       </w:r>
     </w:p>
     <w:p>
-      <w:pPr>
-        <w:rPr>
-          <w:rFonts w:hint="eastAsia"/>
-        </w:rPr>
-      </w:pPr>
       <w:r>
         <w:rPr>
           <w:rFonts w:hint="eastAsia"/>
@@ -2709,11 +2337,6 @@
       </w:r>
     </w:p>
     <w:p>
-      <w:pPr>
-        <w:rPr>
-          <w:rFonts w:hint="eastAsia"/>
-        </w:rPr>
-      </w:pPr>
       <w:r>
         <w:t>J</w:t>
       </w:r>
@@ -2730,19 +2353,8 @@
         <w:t>可以用来监控本地虚拟机进程，也可一监控和管理远程虚拟机进程。</w:t>
       </w:r>
     </w:p>
-    <w:p>
-      <w:pPr>
-        <w:rPr>
-          <w:rFonts w:hint="eastAsia"/>
-        </w:rPr>
-      </w:pPr>
-    </w:p>
-    <w:p>
-      <w:pPr>
-        <w:rPr>
-          <w:rFonts w:hint="eastAsia"/>
-        </w:rPr>
-      </w:pPr>
+    <w:p/>
+    <w:p>
       <w:r>
         <w:rPr>
           <w:rFonts w:hint="eastAsia"/>
@@ -2763,120 +2375,27 @@
         <w:t>，它除了运行监视、故障处理外，还提供了很多其他方面的功能，如性能分析</w:t>
       </w:r>
     </w:p>
-    <w:p>
-      <w:pPr>
-        <w:rPr>
-          <w:rFonts w:hint="eastAsia"/>
-        </w:rPr>
-      </w:pPr>
-    </w:p>
-    <w:p>
-      <w:pPr>
-        <w:rPr>
-          <w:rFonts w:hint="eastAsia"/>
-        </w:rPr>
-      </w:pPr>
-    </w:p>
-    <w:p>
-      <w:pPr>
-        <w:rPr>
-          <w:rFonts w:hint="eastAsia"/>
-        </w:rPr>
-      </w:pPr>
-    </w:p>
-    <w:p>
-      <w:pPr>
-        <w:rPr>
-          <w:rFonts w:hint="eastAsia"/>
-        </w:rPr>
-      </w:pPr>
-    </w:p>
-    <w:p>
-      <w:pPr>
-        <w:rPr>
-          <w:rFonts w:hint="eastAsia"/>
-        </w:rPr>
-      </w:pPr>
-    </w:p>
-    <w:p>
-      <w:pPr>
-        <w:rPr>
-          <w:rFonts w:hint="eastAsia"/>
-        </w:rPr>
-      </w:pPr>
-    </w:p>
-    <w:p>
-      <w:pPr>
-        <w:rPr>
-          <w:rFonts w:hint="eastAsia"/>
-        </w:rPr>
-      </w:pPr>
-    </w:p>
-    <w:p>
-      <w:pPr>
-        <w:rPr>
-          <w:rFonts w:hint="eastAsia"/>
-        </w:rPr>
-      </w:pPr>
-    </w:p>
-    <w:p>
-      <w:pPr>
-        <w:rPr>
-          <w:rFonts w:hint="eastAsia"/>
-        </w:rPr>
-      </w:pPr>
-    </w:p>
-    <w:p>
-      <w:pPr>
-        <w:rPr>
-          <w:rFonts w:hint="eastAsia"/>
-        </w:rPr>
-      </w:pPr>
-    </w:p>
-    <w:p>
-      <w:pPr>
-        <w:rPr>
-          <w:rFonts w:hint="eastAsia"/>
-        </w:rPr>
-      </w:pPr>
-    </w:p>
-    <w:p>
-      <w:pPr>
-        <w:rPr>
-          <w:rFonts w:hint="eastAsia"/>
-        </w:rPr>
-      </w:pPr>
-    </w:p>
+    <w:p/>
+    <w:p/>
+    <w:p/>
+    <w:p/>
+    <w:p/>
+    <w:p/>
+    <w:p/>
+    <w:p/>
+    <w:p/>
+    <w:p/>
+    <w:p/>
+    <w:p/>
     <w:p>
       <w:pPr>
         <w:widowControl/>
         <w:jc w:val="left"/>
-        <w:rPr>
-          <w:rFonts w:hint="eastAsia"/>
-        </w:rPr>
       </w:pPr>
     </w:p>
-    <w:p>
-      <w:pPr>
-        <w:rPr>
-          <w:rFonts w:hint="eastAsia"/>
-        </w:rPr>
-      </w:pPr>
-    </w:p>
-    <w:p>
-      <w:pPr>
-        <w:rPr>
-          <w:rFonts w:hint="eastAsia"/>
-        </w:rPr>
-      </w:pPr>
-    </w:p>
-    <w:p>
-      <w:pPr>
-        <w:rPr>
-          <w:rFonts w:hint="eastAsia"/>
-        </w:rPr>
-      </w:pPr>
-    </w:p>
+    <w:p/>
+    <w:p/>
+    <w:p/>
     <w:p/>
     <w:p/>
     <w:p/>

</xml_diff>